<commit_message>
changed about me text
</commit_message>
<xml_diff>
--- a/text.docx
+++ b/text.docx
@@ -5,8 +5,13 @@
     <w:p/>
     <w:p>
       <w:r>
-        <w:t>Texas Holdem</w:t>
-      </w:r>
+        <w:t xml:space="preserve">Texas </w:t>
+      </w:r>
+      <w:proofErr w:type="spellStart"/>
+      <w:r>
+        <w:t>Holdem</w:t>
+      </w:r>
+      <w:proofErr w:type="spellEnd"/>
       <w:r>
         <w:t xml:space="preserve"> Poker</w:t>
       </w:r>
@@ -16,7 +21,15 @@
         <w:t>In this project, we implemented a</w:t>
       </w:r>
       <w:r>
-        <w:t xml:space="preserve"> version of Texas Holdem poker. </w:t>
+        <w:t xml:space="preserve"> version of Texas </w:t>
+      </w:r>
+      <w:proofErr w:type="spellStart"/>
+      <w:r>
+        <w:t>Holdem</w:t>
+      </w:r>
+      <w:proofErr w:type="spellEnd"/>
+      <w:r>
+        <w:t xml:space="preserve"> poker. </w:t>
       </w:r>
       <w:r>
         <w:t>This involved creating a GUI allowing use</w:t>
@@ -321,77 +334,11 @@
       </w:r>
     </w:p>
     <w:p>
-      <w:r>
-        <w:t>C</w:t>
-      </w:r>
-      <w:r>
-        <w:t>urrently</w:t>
-      </w:r>
-      <w:r>
-        <w:t xml:space="preserve"> I am</w:t>
-      </w:r>
-      <w:r>
-        <w:t xml:space="preserve"> in my third year of studying Computer Engineering at the University of Alberta. I chose to study Computer Engineering because it provides me with the opportunity to desig</w:t>
-      </w:r>
-      <w:r>
-        <w:t xml:space="preserve">n and implement </w:t>
-      </w:r>
-      <w:r>
-        <w:t xml:space="preserve">innovative solutions to the problems </w:t>
-      </w:r>
-      <w:r>
-        <w:t xml:space="preserve">that </w:t>
-      </w:r>
-      <w:r>
-        <w:t xml:space="preserve">society </w:t>
-      </w:r>
-      <w:r>
-        <w:t>is</w:t>
-      </w:r>
-      <w:r>
-        <w:t xml:space="preserve"> faced with</w:t>
-      </w:r>
-      <w:r>
-        <w:t xml:space="preserve">. I </w:t>
-      </w:r>
-      <w:r>
-        <w:t xml:space="preserve">greatly value education and </w:t>
-      </w:r>
-      <w:r>
-        <w:t xml:space="preserve">I </w:t>
-      </w:r>
-      <w:r>
-        <w:t>am</w:t>
-      </w:r>
-      <w:r>
-        <w:t xml:space="preserve"> constantly in </w:t>
-      </w:r>
-      <w:r>
-        <w:t xml:space="preserve">the </w:t>
-      </w:r>
-      <w:r>
-        <w:t>pursuit of learning new information and techniques</w:t>
-      </w:r>
-      <w:r>
-        <w:t xml:space="preserve"> to develop </w:t>
-      </w:r>
-      <w:r>
-        <w:t>my</w:t>
-      </w:r>
-      <w:r>
-        <w:t xml:space="preserve"> </w:t>
-      </w:r>
-      <w:r>
-        <w:t>knowledge and understanding of the industry</w:t>
-      </w:r>
-      <w:r>
-        <w:t>.</w:t>
-      </w:r>
-      <w:r>
-        <w:t xml:space="preserve"> I am passionate about everything I do, and my goal is that someday through my passion, I will be able to benefit society and improve lives.</w:t>
-      </w:r>
       <w:bookmarkStart w:id="0" w:name="_GoBack"/>
       <w:bookmarkEnd w:id="0"/>
+      <w:r>
+        <w:t>I am currently in my third year of studying Computer Engineering at the University of Alberta. I chose this degree for the opportunity to innovate and design solutions to the problems our society faces. I greatly value education and I am in constant pursuit of developing my knowledge and understanding of the industry as well as lifelong learning. I am passionate about everything I do. My greatest goal is to apply this passion to my work and someday improve the lives of others and benefit society.</w:t>
+      </w:r>
     </w:p>
     <w:sectPr>
       <w:pgSz w:w="12240" w:h="15840"/>

</xml_diff>

<commit_message>
Edited About Me text
</commit_message>
<xml_diff>
--- a/text.docx
+++ b/text.docx
@@ -5,13 +5,8 @@
     <w:p/>
     <w:p>
       <w:r>
-        <w:t xml:space="preserve">Texas </w:t>
-      </w:r>
-      <w:proofErr w:type="spellStart"/>
-      <w:r>
-        <w:t>Holdem</w:t>
-      </w:r>
-      <w:proofErr w:type="spellEnd"/>
+        <w:t>Texas Holdem</w:t>
+      </w:r>
       <w:r>
         <w:t xml:space="preserve"> Poker</w:t>
       </w:r>
@@ -21,15 +16,7 @@
         <w:t>In this project, we implemented a</w:t>
       </w:r>
       <w:r>
-        <w:t xml:space="preserve"> version of Texas </w:t>
-      </w:r>
-      <w:proofErr w:type="spellStart"/>
-      <w:r>
-        <w:t>Holdem</w:t>
-      </w:r>
-      <w:proofErr w:type="spellEnd"/>
-      <w:r>
-        <w:t xml:space="preserve"> poker. </w:t>
+        <w:t xml:space="preserve"> version of Texas Holdem poker. </w:t>
       </w:r>
       <w:r>
         <w:t>This involved creating a GUI allowing use</w:t>
@@ -334,10 +321,29 @@
       </w:r>
     </w:p>
     <w:p>
+      <w:r>
+        <w:t>I am currently in my third year of studying Computer Engineering at the University of Alberta. I chose this degree for the opportunity to innovate and design solutions to the problems our society faces</w:t>
+      </w:r>
+      <w:r>
+        <w:t>.</w:t>
+      </w:r>
+    </w:p>
+    <w:p>
+      <w:r>
+        <w:t xml:space="preserve"> I value education for the pursuit of knowledge and development of my skills. In my spare time, I enjoy meeting new people and mentoring younger students.</w:t>
+      </w:r>
+      <w:r>
+        <w:t xml:space="preserve"> </w:t>
+      </w:r>
+      <w:r>
+        <w:t>This September will be my second time partaking in a panel aimed at helping first year students transition into university.</w:t>
+      </w:r>
+    </w:p>
+    <w:p>
       <w:bookmarkStart w:id="0" w:name="_GoBack"/>
       <w:bookmarkEnd w:id="0"/>
       <w:r>
-        <w:t>I am currently in my third year of studying Computer Engineering at the University of Alberta. I chose this degree for the opportunity to innovate and design solutions to the problems our society faces. I greatly value education and I am in constant pursuit of developing my knowledge and understanding of the industry as well as lifelong learning. I am passionate about everything I do. My greatest goal is to apply this passion to my work and someday improve the lives of others and benefit society.</w:t>
+        <w:t xml:space="preserve"> I believe in lifelong learning and I am passionate about what I do. My greatest goal is to apply this passion to my work and someday improve the lives of others and benefit society.</w:t>
       </w:r>
     </w:p>
     <w:sectPr>

</xml_diff>

<commit_message>
modified about me text
</commit_message>
<xml_diff>
--- a/text.docx
+++ b/text.docx
@@ -5,8 +5,13 @@
     <w:p/>
     <w:p>
       <w:r>
-        <w:t>Texas Holdem</w:t>
-      </w:r>
+        <w:t xml:space="preserve">Texas </w:t>
+      </w:r>
+      <w:proofErr w:type="spellStart"/>
+      <w:r>
+        <w:t>Holdem</w:t>
+      </w:r>
+      <w:proofErr w:type="spellEnd"/>
       <w:r>
         <w:t xml:space="preserve"> Poker</w:t>
       </w:r>
@@ -16,7 +21,15 @@
         <w:t>In this project, we implemented a</w:t>
       </w:r>
       <w:r>
-        <w:t xml:space="preserve"> version of Texas Holdem poker. </w:t>
+        <w:t xml:space="preserve"> version of Texas </w:t>
+      </w:r>
+      <w:proofErr w:type="spellStart"/>
+      <w:r>
+        <w:t>Holdem</w:t>
+      </w:r>
+      <w:proofErr w:type="spellEnd"/>
+      <w:r>
+        <w:t xml:space="preserve"> poker. </w:t>
       </w:r>
       <w:r>
         <w:t>This involved creating a GUI allowing use</w:t>
@@ -330,7 +343,15 @@
     </w:p>
     <w:p>
       <w:r>
-        <w:t xml:space="preserve"> I value education for the pursuit of knowledge and development of my skills. In my spare time, I enjoy meeting new people and mentoring younger students.</w:t>
+        <w:t xml:space="preserve"> I value education for the pursuit of knowledge and development of my skills. In my spare time, I enjoy meeting new people and mentoring </w:t>
+      </w:r>
+      <w:r>
+        <w:t>other</w:t>
+      </w:r>
+      <w:bookmarkStart w:id="0" w:name="_GoBack"/>
+      <w:bookmarkEnd w:id="0"/>
+      <w:r>
+        <w:t xml:space="preserve"> students.</w:t>
       </w:r>
       <w:r>
         <w:t xml:space="preserve"> </w:t>
@@ -340,8 +361,6 @@
       </w:r>
     </w:p>
     <w:p>
-      <w:bookmarkStart w:id="0" w:name="_GoBack"/>
-      <w:bookmarkEnd w:id="0"/>
       <w:r>
         <w:t xml:space="preserve"> I believe in lifelong learning and I am passionate about what I do. My greatest goal is to apply this passion to my work and someday improve the lives of others and benefit society.</w:t>
       </w:r>

</xml_diff>

<commit_message>
Updating About me text
</commit_message>
<xml_diff>
--- a/text.docx
+++ b/text.docx
@@ -1,6 +1,6 @@
 
 <file path=word/document.xml><?xml version="1.0" encoding="utf-8"?>
-<w:document xmlns:wpc="http://schemas.microsoft.com/office/word/2010/wordprocessingCanvas" xmlns:cx="http://schemas.microsoft.com/office/drawing/2014/chartex" xmlns:cx1="http://schemas.microsoft.com/office/drawing/2015/9/8/chartex" xmlns:cx2="http://schemas.microsoft.com/office/drawing/2015/10/21/chartex" xmlns:mc="http://schemas.openxmlformats.org/markup-compatibility/2006" xmlns:o="urn:schemas-microsoft-com:office:office" xmlns:r="http://schemas.openxmlformats.org/officeDocument/2006/relationships" xmlns:m="http://schemas.openxmlformats.org/officeDocument/2006/math" xmlns:v="urn:schemas-microsoft-com:vml" xmlns:wp14="http://schemas.microsoft.com/office/word/2010/wordprocessingDrawing" xmlns:wp="http://schemas.openxmlformats.org/drawingml/2006/wordprocessingDrawing" xmlns:w10="urn:schemas-microsoft-com:office:word" xmlns:w="http://schemas.openxmlformats.org/wordprocessingml/2006/main" xmlns:w14="http://schemas.microsoft.com/office/word/2010/wordml" xmlns:w15="http://schemas.microsoft.com/office/word/2012/wordml" xmlns:w16se="http://schemas.microsoft.com/office/word/2015/wordml/symex" xmlns:wpg="http://schemas.microsoft.com/office/word/2010/wordprocessingGroup" xmlns:wpi="http://schemas.microsoft.com/office/word/2010/wordprocessingInk" xmlns:wne="http://schemas.microsoft.com/office/word/2006/wordml" xmlns:wps="http://schemas.microsoft.com/office/word/2010/wordprocessingShape" mc:Ignorable="w14 w15 w16se wp14">
+<w:document xmlns:wpc="http://schemas.microsoft.com/office/word/2010/wordprocessingCanvas" xmlns:cx="http://schemas.microsoft.com/office/drawing/2014/chartex" xmlns:cx1="http://schemas.microsoft.com/office/drawing/2015/9/8/chartex" xmlns:cx2="http://schemas.microsoft.com/office/drawing/2015/10/21/chartex" xmlns:cx3="http://schemas.microsoft.com/office/drawing/2016/5/9/chartex" xmlns:cx4="http://schemas.microsoft.com/office/drawing/2016/5/10/chartex" xmlns:cx5="http://schemas.microsoft.com/office/drawing/2016/5/11/chartex" xmlns:cx6="http://schemas.microsoft.com/office/drawing/2016/5/12/chartex" xmlns:cx7="http://schemas.microsoft.com/office/drawing/2016/5/13/chartex" xmlns:cx8="http://schemas.microsoft.com/office/drawing/2016/5/14/chartex" xmlns:mc="http://schemas.openxmlformats.org/markup-compatibility/2006" xmlns:aink="http://schemas.microsoft.com/office/drawing/2016/ink" xmlns:am3d="http://schemas.microsoft.com/office/drawing/2017/model3d" xmlns:o="urn:schemas-microsoft-com:office:office" xmlns:r="http://schemas.openxmlformats.org/officeDocument/2006/relationships" xmlns:m="http://schemas.openxmlformats.org/officeDocument/2006/math" xmlns:v="urn:schemas-microsoft-com:vml" xmlns:wp14="http://schemas.microsoft.com/office/word/2010/wordprocessingDrawing" xmlns:wp="http://schemas.openxmlformats.org/drawingml/2006/wordprocessingDrawing" xmlns:w10="urn:schemas-microsoft-com:office:word" xmlns:w="http://schemas.openxmlformats.org/wordprocessingml/2006/main" xmlns:w14="http://schemas.microsoft.com/office/word/2010/wordml" xmlns:w15="http://schemas.microsoft.com/office/word/2012/wordml" xmlns:w16cid="http://schemas.microsoft.com/office/word/2016/wordml/cid" xmlns:w16se="http://schemas.microsoft.com/office/word/2015/wordml/symex" xmlns:wpg="http://schemas.microsoft.com/office/word/2010/wordprocessingGroup" xmlns:wpi="http://schemas.microsoft.com/office/word/2010/wordprocessingInk" xmlns:wne="http://schemas.microsoft.com/office/word/2006/wordml" xmlns:wps="http://schemas.microsoft.com/office/word/2010/wordprocessingShape" mc:Ignorable="w14 w15 w16se w16cid wp14">
   <w:body>
     <w:p/>
     <w:p>
@@ -335,7 +335,13 @@
     </w:p>
     <w:p>
       <w:r>
-        <w:t>I am currently in my third year of studying Computer Engineering at the University of Alberta. I chose this degree for the opportunity to innovate and design solutions to the problems our society faces</w:t>
+        <w:t xml:space="preserve">I am currently in my </w:t>
+      </w:r>
+      <w:r>
+        <w:t>fourth year</w:t>
+      </w:r>
+      <w:r>
+        <w:t xml:space="preserve"> of studying Computer Engineering at the University of Alberta. I chose this degree for the opportunity to innovate and design solutions to the problems our society faces</w:t>
       </w:r>
       <w:r>
         <w:t>.</w:t>
@@ -348,21 +354,21 @@
       <w:r>
         <w:t>other</w:t>
       </w:r>
+      <w:r>
+        <w:t xml:space="preserve"> students.</w:t>
+      </w:r>
+      <w:r>
+        <w:t xml:space="preserve"> </w:t>
+      </w:r>
       <w:bookmarkStart w:id="0" w:name="_GoBack"/>
       <w:bookmarkEnd w:id="0"/>
-      <w:r>
-        <w:t xml:space="preserve"> students.</w:t>
-      </w:r>
-      <w:r>
-        <w:t xml:space="preserve"> </w:t>
-      </w:r>
-      <w:r>
-        <w:t>This September will be my second time partaking in a panel aimed at helping first year students transition into university.</w:t>
-      </w:r>
     </w:p>
     <w:p>
       <w:r>
         <w:t xml:space="preserve"> I believe in lifelong learning and I am passionate about what I do. My greatest goal is to apply this passion to my work and someday improve the lives of others and benefit society.</w:t>
+      </w:r>
+      <w:r>
+        <w:t xml:space="preserve"> </w:t>
       </w:r>
     </w:p>
     <w:sectPr>
@@ -376,7 +382,7 @@
 </file>
 
 <file path=word/styles.xml><?xml version="1.0" encoding="utf-8"?>
-<w:styles xmlns:mc="http://schemas.openxmlformats.org/markup-compatibility/2006" xmlns:r="http://schemas.openxmlformats.org/officeDocument/2006/relationships" xmlns:w="http://schemas.openxmlformats.org/wordprocessingml/2006/main" xmlns:w14="http://schemas.microsoft.com/office/word/2010/wordml" xmlns:w15="http://schemas.microsoft.com/office/word/2012/wordml" xmlns:w16se="http://schemas.microsoft.com/office/word/2015/wordml/symex" mc:Ignorable="w14 w15 w16se">
+<w:styles xmlns:mc="http://schemas.openxmlformats.org/markup-compatibility/2006" xmlns:r="http://schemas.openxmlformats.org/officeDocument/2006/relationships" xmlns:w="http://schemas.openxmlformats.org/wordprocessingml/2006/main" xmlns:w14="http://schemas.microsoft.com/office/word/2010/wordml" xmlns:w15="http://schemas.microsoft.com/office/word/2012/wordml" xmlns:w16cid="http://schemas.microsoft.com/office/word/2016/wordml/cid" xmlns:w16se="http://schemas.microsoft.com/office/word/2015/wordml/symex" mc:Ignorable="w14 w15 w16se w16cid">
   <w:docDefaults>
     <w:rPrDefault>
       <w:rPr>
@@ -392,7 +398,7 @@
       </w:pPr>
     </w:pPrDefault>
   </w:docDefaults>
-  <w:latentStyles w:defLockedState="0" w:defUIPriority="99" w:defSemiHidden="0" w:defUnhideWhenUsed="0" w:defQFormat="0" w:count="373">
+  <w:latentStyles w:defLockedState="0" w:defUIPriority="99" w:defSemiHidden="0" w:defUnhideWhenUsed="0" w:defQFormat="0" w:count="375">
     <w:lsdException w:name="Normal" w:uiPriority="0" w:qFormat="1"/>
     <w:lsdException w:name="heading 1" w:uiPriority="9" w:qFormat="1"/>
     <w:lsdException w:name="heading 2" w:semiHidden="1" w:uiPriority="9" w:unhideWhenUsed="1" w:qFormat="1"/>
@@ -498,7 +504,6 @@
     <w:lsdException w:name="HTML Sample" w:semiHidden="1" w:unhideWhenUsed="1"/>
     <w:lsdException w:name="HTML Typewriter" w:semiHidden="1" w:unhideWhenUsed="1"/>
     <w:lsdException w:name="HTML Variable" w:semiHidden="1" w:unhideWhenUsed="1"/>
-    <w:lsdException w:name="Normal Table" w:semiHidden="1" w:unhideWhenUsed="1"/>
     <w:lsdException w:name="annotation subject" w:semiHidden="1" w:unhideWhenUsed="1"/>
     <w:lsdException w:name="No List" w:semiHidden="1" w:unhideWhenUsed="1"/>
     <w:lsdException w:name="Outline List 1" w:semiHidden="1" w:unhideWhenUsed="1"/>
@@ -544,11 +549,9 @@
     <w:lsdException w:name="Table Subtle 1" w:semiHidden="1" w:unhideWhenUsed="1"/>
     <w:lsdException w:name="Table Subtle 2" w:semiHidden="1" w:unhideWhenUsed="1"/>
     <w:lsdException w:name="Table Web 1" w:semiHidden="1" w:unhideWhenUsed="1"/>
-    <w:lsdException w:name="Table Web 2" w:semiHidden="1" w:unhideWhenUsed="1"/>
     <w:lsdException w:name="Table Web 3" w:semiHidden="1" w:unhideWhenUsed="1"/>
     <w:lsdException w:name="Balloon Text" w:semiHidden="1" w:unhideWhenUsed="1"/>
     <w:lsdException w:name="Table Grid" w:uiPriority="39"/>
-    <w:lsdException w:name="Table Theme" w:semiHidden="1" w:unhideWhenUsed="1"/>
     <w:lsdException w:name="Placeholder Text" w:semiHidden="1"/>
     <w:lsdException w:name="No Spacing" w:uiPriority="1" w:qFormat="1"/>
     <w:lsdException w:name="Light Shading" w:uiPriority="60"/>
@@ -766,6 +769,8 @@
     <w:lsdException w:name="List Table 7 Colorful Accent 6" w:uiPriority="52"/>
     <w:lsdException w:name="Mention" w:semiHidden="1" w:unhideWhenUsed="1"/>
     <w:lsdException w:name="Smart Hyperlink" w:semiHidden="1" w:unhideWhenUsed="1"/>
+    <w:lsdException w:name="Hashtag" w:semiHidden="1" w:unhideWhenUsed="1"/>
+    <w:lsdException w:name="Unresolved Mention" w:semiHidden="1" w:unhideWhenUsed="1"/>
   </w:latentStyles>
   <w:style w:type="paragraph" w:default="1" w:styleId="Normal">
     <w:name w:val="Normal"/>

</xml_diff>

<commit_message>
modifying about me text
</commit_message>
<xml_diff>
--- a/text.docx
+++ b/text.docx
@@ -349,19 +349,25 @@
     </w:p>
     <w:p>
       <w:r>
-        <w:t xml:space="preserve"> I value education for the pursuit of knowledge and development of my skills. In my spare time, I enjoy meeting new people and mentoring </w:t>
-      </w:r>
-      <w:r>
-        <w:t>other</w:t>
-      </w:r>
-      <w:r>
-        <w:t xml:space="preserve"> students.</w:t>
-      </w:r>
-      <w:r>
-        <w:t xml:space="preserve"> </w:t>
+        <w:t>I value education for the pursuit of knowledge and development of my skills. In my spare time</w:t>
       </w:r>
       <w:bookmarkStart w:id="0" w:name="_GoBack"/>
       <w:bookmarkEnd w:id="0"/>
+      <w:r>
+        <w:t xml:space="preserve"> I enjoy </w:t>
+      </w:r>
+      <w:r>
+        <w:t>leading an</w:t>
+      </w:r>
+      <w:r>
+        <w:t xml:space="preserve"> advocacy </w:t>
+      </w:r>
+      <w:r>
+        <w:t>team</w:t>
+      </w:r>
+      <w:r>
+        <w:t xml:space="preserve"> for a student group on campus. </w:t>
+      </w:r>
     </w:p>
     <w:p>
       <w:r>
@@ -504,6 +510,7 @@
     <w:lsdException w:name="HTML Sample" w:semiHidden="1" w:unhideWhenUsed="1"/>
     <w:lsdException w:name="HTML Typewriter" w:semiHidden="1" w:unhideWhenUsed="1"/>
     <w:lsdException w:name="HTML Variable" w:semiHidden="1" w:unhideWhenUsed="1"/>
+    <w:lsdException w:name="Normal Table" w:semiHidden="1" w:unhideWhenUsed="1"/>
     <w:lsdException w:name="annotation subject" w:semiHidden="1" w:unhideWhenUsed="1"/>
     <w:lsdException w:name="No List" w:semiHidden="1" w:unhideWhenUsed="1"/>
     <w:lsdException w:name="Outline List 1" w:semiHidden="1" w:unhideWhenUsed="1"/>
@@ -549,9 +556,11 @@
     <w:lsdException w:name="Table Subtle 1" w:semiHidden="1" w:unhideWhenUsed="1"/>
     <w:lsdException w:name="Table Subtle 2" w:semiHidden="1" w:unhideWhenUsed="1"/>
     <w:lsdException w:name="Table Web 1" w:semiHidden="1" w:unhideWhenUsed="1"/>
+    <w:lsdException w:name="Table Web 2" w:semiHidden="1" w:unhideWhenUsed="1"/>
     <w:lsdException w:name="Table Web 3" w:semiHidden="1" w:unhideWhenUsed="1"/>
     <w:lsdException w:name="Balloon Text" w:semiHidden="1" w:unhideWhenUsed="1"/>
     <w:lsdException w:name="Table Grid" w:uiPriority="39"/>
+    <w:lsdException w:name="Table Theme" w:semiHidden="1" w:unhideWhenUsed="1"/>
     <w:lsdException w:name="Placeholder Text" w:semiHidden="1"/>
     <w:lsdException w:name="No Spacing" w:uiPriority="1" w:qFormat="1"/>
     <w:lsdException w:name="Light Shading" w:uiPriority="60"/>

</xml_diff>